<commit_message>
data dictionary of pc table changed
</commit_message>
<xml_diff>
--- a/ProjectDetails/Logic Schema.docx
+++ b/ProjectDetails/Logic Schema.docx
@@ -30,7 +30,7 @@
     </w:p>
     <w:p>
       <w:pPr>
-        <w:ind w:left="720" w:first-line="-720"/>
+        <w:ind w:left="720"/>
       </w:pPr>
       <w:r>
         <w:rPr>
@@ -94,7 +94,7 @@
     <w:p>
       <w:pPr>
         <w:jc w:val="both"/>
-        <w:ind w:left="720" w:first-line="-720"/>
+        <w:ind w:left="720"/>
       </w:pPr>
       <w:r>
         <w:rPr>
@@ -158,7 +158,7 @@
     <w:p>
       <w:pPr>
         <w:jc w:val="both"/>
-        <w:ind w:left="720" w:first-line="-720"/>
+        <w:ind w:left="720"/>
       </w:pPr>
       <w:r>
         <w:rPr>
@@ -221,7 +221,7 @@
     </w:p>
     <w:p>
       <w:pPr>
-        <w:ind w:left="720" w:first-line="-720"/>
+        <w:ind w:left="720"/>
       </w:pPr>
       <w:r>
         <w:rPr>
@@ -250,7 +250,7 @@
           <w:sz w:val="36"/>
           <w:sz-cs w:val="36"/>
         </w:rPr>
-        <w:t xml:space="preserve">, Monitor_ID, Mouse_ID, CPU_ID, Keyboard_ID, Lab_ID, OS}</w:t>
+        <w:t xml:space="preserve">, Lab_ID, OS}</w:t>
       </w:r>
       <w:r>
         <w:rPr>
@@ -285,7 +285,7 @@
     <w:p>
       <w:pPr>
         <w:jc w:val="both"/>
-        <w:ind w:left="720" w:right="260" w:first-line="-720"/>
+        <w:ind w:left="720" w:right="260"/>
       </w:pPr>
       <w:r>
         <w:rPr>
@@ -349,7 +349,7 @@
     <w:p>
       <w:pPr>
         <w:jc w:val="both"/>
-        <w:ind w:left="720" w:right="2520" w:first-line="-720"/>
+        <w:ind w:left="720" w:right="2520"/>
       </w:pPr>
       <w:r>
         <w:rPr>

</xml_diff>